<commit_message>
last one, I promise
</commit_message>
<xml_diff>
--- a/EntregaFinal/RelatorioProjectFactory.docx
+++ b/EntregaFinal/RelatorioProjectFactory.docx
@@ -10244,13 +10244,19 @@
         </w:tabs>
         <w:ind w:left="720"/>
         <w:rPr>
-          <w:b/>
-          <w:bCs/>
-          <w:sz w:val="24"/>
-          <w:szCs w:val="24"/>
-          <w:lang w:val="pt-PT"/>
-        </w:rPr>
-      </w:pPr>
+          <w:sz w:val="24"/>
+          <w:szCs w:val="24"/>
+          <w:lang w:val="pt-PT"/>
+        </w:rPr>
+      </w:pPr>
+      <w:r>
+        <w:rPr>
+          <w:sz w:val="24"/>
+          <w:szCs w:val="24"/>
+          <w:lang w:val="pt-PT"/>
+        </w:rPr>
+        <w:t>Img.12 Página do perfil</w:t>
+      </w:r>
     </w:p>
     <w:p>
       <w:pPr>

</xml_diff>